<commit_message>
updated skeleton, added some docs
</commit_message>
<xml_diff>
--- a/Classes.docx
+++ b/Classes.docx
@@ -15,7 +15,120 @@
         <w:spacing w:after="0" w:line="240" w:lineRule="auto"/>
       </w:pPr>
       <w:r>
-        <w:t>CSVReader, FileLocator</w:t>
+        <w:rPr>
+          <w:b/>
+        </w:rPr>
+        <w:t>CSVReader</w:t>
+      </w:r>
+      <w:r>
+        <w:t xml:space="preserve"> (reads the contents of a .</w:t>
+      </w:r>
+      <w:proofErr w:type="spellStart"/>
+      <w:r>
+        <w:t>csv</w:t>
+      </w:r>
+      <w:proofErr w:type="spellEnd"/>
+      <w:r>
+        <w:t xml:space="preserve"> file and save </w:t>
+      </w:r>
+      <w:r>
+        <w:t>them</w:t>
+      </w:r>
+      <w:r>
+        <w:t xml:space="preserve"> according to the user</w:t>
+      </w:r>
+      <w:r>
+        <w:t>’s</w:t>
+      </w:r>
+      <w:r>
+        <w:t xml:space="preserve"> selection</w:t>
+      </w:r>
+      <w:r>
+        <w:t xml:space="preserve"> of columns. Make sure they conform to the </w:t>
+      </w:r>
+      <w:proofErr w:type="spellStart"/>
+      <w:r>
+        <w:t>datatypes</w:t>
+      </w:r>
+      <w:proofErr w:type="spellEnd"/>
+      <w:r>
+        <w:t xml:space="preserve"> listed in </w:t>
+      </w:r>
+      <w:proofErr w:type="spellStart"/>
+      <w:r>
+        <w:t>TableRecords</w:t>
+      </w:r>
+      <w:proofErr w:type="spellEnd"/>
+      <w:r>
+        <w:t>)</w:t>
+      </w:r>
+      <w:r>
+        <w:t xml:space="preserve">, </w:t>
+      </w:r>
+      <w:proofErr w:type="spellStart"/>
+      <w:r>
+        <w:rPr>
+          <w:b/>
+        </w:rPr>
+        <w:t>FileLocator</w:t>
+      </w:r>
+      <w:r>
+        <w:rPr>
+          <w:b/>
+        </w:rPr>
+        <w:t>AndStorer</w:t>
+      </w:r>
+      <w:proofErr w:type="spellEnd"/>
+      <w:r>
+        <w:t xml:space="preserve"> (locates the .</w:t>
+      </w:r>
+      <w:proofErr w:type="spellStart"/>
+      <w:r>
+        <w:t>csv</w:t>
+      </w:r>
+      <w:proofErr w:type="spellEnd"/>
+      <w:r>
+        <w:t xml:space="preserve"> file</w:t>
+      </w:r>
+      <w:r>
+        <w:t xml:space="preserve"> and saves the file as an instance variable</w:t>
+      </w:r>
+      <w:r>
+        <w:t>)</w:t>
+      </w:r>
+    </w:p>
+    <w:p>
+      <w:pPr>
+        <w:spacing w:after="0" w:line="240" w:lineRule="auto"/>
+      </w:pPr>
+    </w:p>
+    <w:p>
+      <w:pPr>
+        <w:spacing w:after="0" w:line="240" w:lineRule="auto"/>
+      </w:pPr>
+      <w:proofErr w:type="spellStart"/>
+      <w:r>
+        <w:t>TablesInformation</w:t>
+      </w:r>
+      <w:proofErr w:type="spellEnd"/>
+      <w:proofErr w:type="gramStart"/>
+      <w:r>
+        <w:t>:</w:t>
+      </w:r>
+      <w:proofErr w:type="gramEnd"/>
+      <w:r>
+        <w:br/>
+      </w:r>
+      <w:proofErr w:type="spellStart"/>
+      <w:r>
+        <w:rPr>
+          <w:b/>
+        </w:rPr>
+        <w:t>TablesInformation</w:t>
+      </w:r>
+      <w:proofErr w:type="spellEnd"/>
+      <w:r>
+        <w:t xml:space="preserve"> (keeps the data on all the different tables: PK column, data types, table name)</w:t>
       </w:r>
     </w:p>
     <w:p>
@@ -36,8 +149,45 @@
         <w:spacing w:after="0" w:line="240" w:lineRule="auto"/>
       </w:pPr>
       <w:r>
+        <w:rPr>
+          <w:b/>
+        </w:rPr>
         <w:t>GraphicalUserInterface</w:t>
       </w:r>
+      <w:r>
+        <w:t xml:space="preserve"> (displays the interface that the user will be working with. Will have a select document for the .</w:t>
+      </w:r>
+      <w:proofErr w:type="spellStart"/>
+      <w:r>
+        <w:t>csv</w:t>
+      </w:r>
+      <w:proofErr w:type="spellEnd"/>
+      <w:r>
+        <w:t xml:space="preserve"> location, a table selector for the table to do things with the record, a column selector that will </w:t>
+      </w:r>
+      <w:r>
+        <w:t>tell which column in the .</w:t>
+      </w:r>
+      <w:proofErr w:type="spellStart"/>
+      <w:r>
+        <w:t>csv</w:t>
+      </w:r>
+      <w:proofErr w:type="spellEnd"/>
+      <w:r>
+        <w:t xml:space="preserve"> corresponds to</w:t>
+      </w:r>
+      <w:r>
+        <w:t xml:space="preserve"> what data, a task number</w:t>
+      </w:r>
+      <w:r>
+        <w:t xml:space="preserve"> input dialogue</w:t>
+      </w:r>
+      <w:r>
+        <w:t>, whether they want to delete, update, or insert records</w:t>
+      </w:r>
+      <w:r>
+        <w:t>)</w:t>
+      </w:r>
     </w:p>
     <w:p>
       <w:pPr>
@@ -57,7 +207,49 @@
         <w:spacing w:after="0" w:line="240" w:lineRule="auto"/>
       </w:pPr>
       <w:r>
-        <w:t>RecordDeleter, RecordGetter, RecordInserter, RecordUpdater</w:t>
+        <w:rPr>
+          <w:b/>
+        </w:rPr>
+        <w:t>RecordDeleter</w:t>
+      </w:r>
+      <w:r>
+        <w:t xml:space="preserve"> (deletes some records)</w:t>
+      </w:r>
+      <w:r>
+        <w:t xml:space="preserve">, </w:t>
+      </w:r>
+      <w:r>
+        <w:rPr>
+          <w:b/>
+        </w:rPr>
+        <w:t>RecordGetter</w:t>
+      </w:r>
+      <w:r>
+        <w:t xml:space="preserve"> (gets some records; no need to implement)</w:t>
+      </w:r>
+      <w:r>
+        <w:t xml:space="preserve">, </w:t>
+      </w:r>
+      <w:r>
+        <w:rPr>
+          <w:b/>
+        </w:rPr>
+        <w:t>RecordInserter</w:t>
+      </w:r>
+      <w:r>
+        <w:t xml:space="preserve"> (inserts some records)</w:t>
+      </w:r>
+      <w:r>
+        <w:t xml:space="preserve">, </w:t>
+      </w:r>
+      <w:r>
+        <w:rPr>
+          <w:b/>
+        </w:rPr>
+        <w:t>RecordUpdater</w:t>
+      </w:r>
+      <w:r>
+        <w:t xml:space="preserve"> (updates some records)</w:t>
       </w:r>
     </w:p>
     <w:p>
@@ -78,14 +270,69 @@
         <w:spacing w:after="0" w:line="240" w:lineRule="auto"/>
       </w:pPr>
       <w:r>
-        <w:t>UserInteractor, UserPreferences</w:t>
+        <w:rPr>
+          <w:b/>
+        </w:rPr>
+        <w:t>UserInteractor</w:t>
+      </w:r>
+      <w:r>
+        <w:t xml:space="preserve"> (handles the interactive parts of the GUI, such as bringing up the window for selecting the file location, bringing up the selectors for the table to insert into, etc.)</w:t>
+      </w:r>
+      <w:r>
+        <w:t xml:space="preserve">, </w:t>
+      </w:r>
+      <w:r>
+        <w:rPr>
+          <w:b/>
+        </w:rPr>
+        <w:t>UserPreferences</w:t>
+      </w:r>
+      <w:r>
+        <w:t xml:space="preserve"> (stores the things entered into the GUI)</w:t>
+      </w:r>
+    </w:p>
+    <w:p>
+      <w:pPr>
+        <w:spacing w:after="0" w:line="240" w:lineRule="auto"/>
+      </w:pPr>
+    </w:p>
+    <w:p>
+      <w:pPr>
+        <w:spacing w:after="0" w:line="240" w:lineRule="auto"/>
+      </w:pPr>
+      <w:proofErr w:type="spellStart"/>
+      <w:r>
+        <w:t>ErrorHandler</w:t>
+      </w:r>
+      <w:proofErr w:type="spellEnd"/>
+      <w:r>
+        <w:t>:</w:t>
+      </w:r>
+    </w:p>
+    <w:p>
+      <w:pPr>
+        <w:spacing w:after="0" w:line="240" w:lineRule="auto"/>
+      </w:pPr>
+      <w:proofErr w:type="spellStart"/>
+      <w:r>
+        <w:rPr>
+          <w:b/>
+        </w:rPr>
+        <w:t>ErrorHandler</w:t>
+      </w:r>
+      <w:proofErr w:type="spellEnd"/>
+      <w:r>
+        <w:t xml:space="preserve"> (handles errors that may ari</w:t>
       </w:r>
       <w:bookmarkStart w:id="0" w:name="_GoBack"/>
       <w:bookmarkEnd w:id="0"/>
+      <w:r>
+        <w:t>se. Print why the error is wrong or print the stack trace)</w:t>
+      </w:r>
     </w:p>
     <w:sectPr>
       <w:pgSz w:w="12240" w:h="15840"/>
-      <w:pgMar w:top="1440" w:right="1440" w:bottom="1440" w:left="1440" w:header="720" w:footer="720" w:gutter="0"/>
+      <w:pgMar w:top="360" w:right="360" w:bottom="360" w:left="360" w:header="720" w:footer="720" w:gutter="0"/>
       <w:cols w:space="720"/>
       <w:docGrid w:linePitch="360"/>
     </w:sectPr>
@@ -763,7 +1010,7 @@
 </file>
 
 <file path=customXml/itemProps1.xml><?xml version="1.0" encoding="utf-8"?>
-<ds:datastoreItem xmlns:ds="http://schemas.openxmlformats.org/officeDocument/2006/customXml" ds:itemID="{74FA2339-10E7-463A-B5C3-06134C4CEA57}">
+<ds:datastoreItem xmlns:ds="http://schemas.openxmlformats.org/officeDocument/2006/customXml" ds:itemID="{A15D29C0-3C3E-4E35-8E99-999F5F7DF9ED}">
   <ds:schemaRefs>
     <ds:schemaRef ds:uri="http://schemas.openxmlformats.org/officeDocument/2006/bibliography"/>
   </ds:schemaRefs>

</xml_diff>

<commit_message>
changed skeleton, began working
</commit_message>
<xml_diff>
--- a/Classes.docx
+++ b/Classes.docx
@@ -12,7 +12,13 @@
     </w:p>
     <w:p>
       <w:pPr>
-        <w:spacing w:after="0" w:line="240" w:lineRule="auto"/>
+        <w:autoSpaceDE w:val="0"/>
+        <w:autoSpaceDN w:val="0"/>
+        <w:adjustRightInd w:val="0"/>
+        <w:spacing w:after="0" w:line="240" w:lineRule="auto"/>
+        <w:rPr>
+          <w:rFonts w:cstheme="minorHAnsi"/>
+        </w:rPr>
       </w:pPr>
       <w:r>
         <w:rPr>
@@ -21,313 +27,313 @@
         <w:t>CSVReader</w:t>
       </w:r>
       <w:r>
-        <w:t xml:space="preserve"> (reads the contents of a .</w:t>
-      </w:r>
-      <w:proofErr w:type="spellStart"/>
-      <w:r>
+        <w:t xml:space="preserve"> </w:t>
+      </w:r>
+      <w:r>
+        <w:rPr>
+          <w:rFonts w:cstheme="minorHAnsi"/>
+        </w:rPr>
+        <w:t>(</w:t>
+      </w:r>
+      <w:r>
+        <w:rPr>
+          <w:rFonts w:cstheme="minorHAnsi"/>
+        </w:rPr>
+        <w:t xml:space="preserve">stores the </w:t>
+      </w:r>
+      <w:r>
+        <w:rPr>
+          <w:rFonts w:cstheme="minorHAnsi"/>
+          <w:u w:val="single"/>
+        </w:rPr>
         <w:t>csv</w:t>
       </w:r>
-      <w:proofErr w:type="spellEnd"/>
-      <w:r>
-        <w:t xml:space="preserve"> file and save </w:t>
-      </w:r>
-      <w:r>
-        <w:t>them</w:t>
-      </w:r>
-      <w:r>
-        <w:t xml:space="preserve"> according to the user</w:t>
-      </w:r>
-      <w:r>
-        <w:t>’s</w:t>
-      </w:r>
-      <w:r>
-        <w:t xml:space="preserve"> selection</w:t>
-      </w:r>
-      <w:r>
-        <w:t xml:space="preserve"> of columns. Make sure they conform to the </w:t>
-      </w:r>
-      <w:proofErr w:type="spellStart"/>
-      <w:r>
+      <w:r>
+        <w:rPr>
+          <w:rFonts w:cstheme="minorHAnsi"/>
+        </w:rPr>
+        <w:t xml:space="preserve"> file's contents in an appropriate format.</w:t>
+      </w:r>
+      <w:r>
+        <w:rPr>
+          <w:rFonts w:cstheme="minorHAnsi"/>
+        </w:rPr>
+        <w:t xml:space="preserve"> </w:t>
+      </w:r>
+      <w:r>
+        <w:rPr>
+          <w:rFonts w:cstheme="minorHAnsi"/>
+        </w:rPr>
+        <w:t xml:space="preserve">Make sure they conform to the </w:t>
+      </w:r>
+      <w:r>
+        <w:rPr>
+          <w:rFonts w:cstheme="minorHAnsi"/>
+          <w:u w:val="single"/>
+        </w:rPr>
         <w:t>datatypes</w:t>
       </w:r>
-      <w:proofErr w:type="spellEnd"/>
-      <w:r>
-        <w:t xml:space="preserve"> listed in </w:t>
-      </w:r>
-      <w:proofErr w:type="spellStart"/>
-      <w:r>
-        <w:t>TableRecords</w:t>
-      </w:r>
-      <w:proofErr w:type="spellEnd"/>
-      <w:r>
+      <w:r>
+        <w:rPr>
+          <w:rFonts w:cstheme="minorHAnsi"/>
+        </w:rPr>
+        <w:t xml:space="preserve"> listed in TableRecords.</w:t>
+      </w:r>
+      <w:r>
+        <w:rPr>
+          <w:rFonts w:cstheme="minorHAnsi"/>
+        </w:rPr>
         <w:t>)</w:t>
       </w:r>
       <w:r>
+        <w:rPr>
+          <w:rFonts w:cstheme="minorHAnsi"/>
+        </w:rPr>
+        <w:t>,</w:t>
+      </w:r>
+      <w:r>
+        <w:t xml:space="preserve"> </w:t>
+      </w:r>
+      <w:r>
+        <w:rPr>
+          <w:b/>
+        </w:rPr>
+        <w:t>CSVContents</w:t>
+      </w:r>
+      <w:r>
+        <w:t xml:space="preserve"> </w:t>
+      </w:r>
+      <w:r>
+        <w:rPr>
+          <w:rFonts w:cstheme="minorHAnsi"/>
+        </w:rPr>
+        <w:t>(</w:t>
+      </w:r>
+      <w:r>
+        <w:rPr>
+          <w:rFonts w:cstheme="minorHAnsi"/>
+        </w:rPr>
+        <w:t xml:space="preserve">stores the contents of the </w:t>
+      </w:r>
+      <w:r>
+        <w:rPr>
+          <w:rFonts w:cstheme="minorHAnsi"/>
+          <w:u w:val="single"/>
+        </w:rPr>
+        <w:t>csv</w:t>
+      </w:r>
+      <w:r>
+        <w:rPr>
+          <w:rFonts w:cstheme="minorHAnsi"/>
+        </w:rPr>
+        <w:t xml:space="preserve"> file</w:t>
+      </w:r>
+      <w:r>
+        <w:rPr>
+          <w:rFonts w:cstheme="minorHAnsi"/>
+        </w:rPr>
+        <w:t>)</w:t>
+      </w:r>
+    </w:p>
+    <w:p>
+      <w:pPr>
+        <w:spacing w:after="0" w:line="240" w:lineRule="auto"/>
+      </w:pPr>
+    </w:p>
+    <w:p>
+      <w:pPr>
+        <w:spacing w:after="0" w:line="240" w:lineRule="auto"/>
+      </w:pPr>
+      <w:r>
+        <w:t>TablesInformation</w:t>
+      </w:r>
+      <w:r>
+        <w:t>:</w:t>
+      </w:r>
+      <w:r>
+        <w:br/>
+      </w:r>
+      <w:r>
+        <w:rPr>
+          <w:b/>
+        </w:rPr>
+        <w:t>TablesInformation</w:t>
+      </w:r>
+      <w:r>
+        <w:t xml:space="preserve"> (keeps the data on all the different tables: PK column, data types, table name)</w:t>
+      </w:r>
+    </w:p>
+    <w:p>
+      <w:pPr>
+        <w:spacing w:after="0" w:line="240" w:lineRule="auto"/>
+      </w:pPr>
+    </w:p>
+    <w:p>
+      <w:pPr>
+        <w:spacing w:after="0" w:line="240" w:lineRule="auto"/>
+      </w:pPr>
+      <w:r>
+        <w:t>GraphicalInterface:</w:t>
+      </w:r>
+    </w:p>
+    <w:p>
+      <w:pPr>
+        <w:spacing w:after="0" w:line="240" w:lineRule="auto"/>
+      </w:pPr>
+      <w:r>
+        <w:rPr>
+          <w:b/>
+        </w:rPr>
+        <w:t>GraphicalUserInterface</w:t>
+      </w:r>
+      <w:r>
+        <w:t xml:space="preserve"> (displays the interface that the user will be working with. Will have a select document for the .csv location, a table selector for the table to do things with the record, a column selector that will </w:t>
+      </w:r>
+      <w:r>
+        <w:t>tell which column in the .csv corresponds to</w:t>
+      </w:r>
+      <w:r>
+        <w:t xml:space="preserve"> what data, a task number</w:t>
+      </w:r>
+      <w:r>
+        <w:t xml:space="preserve"> input dialogue</w:t>
+      </w:r>
+      <w:r>
+        <w:t>, whether they want to delete, update, or insert records</w:t>
+      </w:r>
+      <w:r>
+        <w:t>)</w:t>
+      </w:r>
+    </w:p>
+    <w:p>
+      <w:pPr>
+        <w:spacing w:after="0" w:line="240" w:lineRule="auto"/>
+      </w:pPr>
+    </w:p>
+    <w:p>
+      <w:pPr>
+        <w:spacing w:after="0" w:line="240" w:lineRule="auto"/>
+      </w:pPr>
+      <w:r>
+        <w:t>TableInteraction:</w:t>
+      </w:r>
+    </w:p>
+    <w:p>
+      <w:pPr>
+        <w:spacing w:after="0" w:line="240" w:lineRule="auto"/>
+      </w:pPr>
+      <w:r>
+        <w:rPr>
+          <w:b/>
+        </w:rPr>
+        <w:t>RecordDeleter</w:t>
+      </w:r>
+      <w:r>
+        <w:t xml:space="preserve"> (deletes some records)</w:t>
+      </w:r>
+      <w:r>
         <w:t xml:space="preserve">, </w:t>
       </w:r>
-      <w:proofErr w:type="spellStart"/>
       <w:r>
         <w:rPr>
           <w:b/>
         </w:rPr>
-        <w:t>FileLocator</w:t>
+        <w:t>RecordGetter</w:t>
+      </w:r>
+      <w:r>
+        <w:t xml:space="preserve"> (gets some records; no need to implement)</w:t>
+      </w:r>
+      <w:r>
+        <w:t xml:space="preserve">, </w:t>
       </w:r>
       <w:r>
         <w:rPr>
           <w:b/>
         </w:rPr>
-        <w:t>AndStorer</w:t>
-      </w:r>
-      <w:proofErr w:type="spellEnd"/>
-      <w:r>
-        <w:t xml:space="preserve"> (locates the .</w:t>
-      </w:r>
-      <w:proofErr w:type="spellStart"/>
-      <w:r>
-        <w:t>csv</w:t>
-      </w:r>
-      <w:proofErr w:type="spellEnd"/>
-      <w:r>
-        <w:t xml:space="preserve"> file</w:t>
-      </w:r>
-      <w:r>
-        <w:t xml:space="preserve"> and saves the file as an instance variable</w:t>
-      </w:r>
-      <w:r>
-        <w:t>)</w:t>
-      </w:r>
-    </w:p>
-    <w:p>
-      <w:pPr>
-        <w:spacing w:after="0" w:line="240" w:lineRule="auto"/>
-      </w:pPr>
-    </w:p>
-    <w:p>
-      <w:pPr>
-        <w:spacing w:after="0" w:line="240" w:lineRule="auto"/>
-      </w:pPr>
-      <w:proofErr w:type="spellStart"/>
-      <w:r>
-        <w:t>TablesInformation</w:t>
-      </w:r>
-      <w:proofErr w:type="spellEnd"/>
-      <w:proofErr w:type="gramStart"/>
-      <w:r>
-        <w:t>:</w:t>
-      </w:r>
-      <w:proofErr w:type="gramEnd"/>
-      <w:r>
-        <w:br/>
-      </w:r>
-      <w:proofErr w:type="spellStart"/>
+        <w:t>RecordInserter</w:t>
+      </w:r>
+      <w:r>
+        <w:t xml:space="preserve"> (inserts some records)</w:t>
+      </w:r>
+      <w:r>
+        <w:t xml:space="preserve">, </w:t>
+      </w:r>
       <w:r>
         <w:rPr>
           <w:b/>
         </w:rPr>
-        <w:t>TablesInformation</w:t>
-      </w:r>
-      <w:proofErr w:type="spellEnd"/>
-      <w:r>
-        <w:t xml:space="preserve"> (keeps the data on all the different tables: PK column, data types, table name)</w:t>
-      </w:r>
-    </w:p>
-    <w:p>
-      <w:pPr>
-        <w:spacing w:after="0" w:line="240" w:lineRule="auto"/>
-      </w:pPr>
-    </w:p>
-    <w:p>
-      <w:pPr>
-        <w:spacing w:after="0" w:line="240" w:lineRule="auto"/>
-      </w:pPr>
-      <w:r>
-        <w:t>GraphicalInterface:</w:t>
-      </w:r>
-    </w:p>
-    <w:p>
-      <w:pPr>
-        <w:spacing w:after="0" w:line="240" w:lineRule="auto"/>
-      </w:pPr>
-      <w:r>
-        <w:rPr>
-          <w:b/>
-        </w:rPr>
-        <w:t>GraphicalUserInterface</w:t>
-      </w:r>
-      <w:r>
-        <w:t xml:space="preserve"> (displays the interface that the user will be working with. Will have a select document for the .</w:t>
-      </w:r>
-      <w:proofErr w:type="spellStart"/>
-      <w:r>
-        <w:t>csv</w:t>
-      </w:r>
-      <w:proofErr w:type="spellEnd"/>
-      <w:r>
-        <w:t xml:space="preserve"> location, a table selector for the table to do things with the record, a column selector that will </w:t>
-      </w:r>
-      <w:r>
-        <w:t>tell which column in the .</w:t>
-      </w:r>
-      <w:proofErr w:type="spellStart"/>
-      <w:r>
-        <w:t>csv</w:t>
-      </w:r>
-      <w:proofErr w:type="spellEnd"/>
-      <w:r>
-        <w:t xml:space="preserve"> corresponds to</w:t>
-      </w:r>
-      <w:r>
-        <w:t xml:space="preserve"> what data, a task number</w:t>
-      </w:r>
-      <w:r>
-        <w:t xml:space="preserve"> input dialogue</w:t>
-      </w:r>
-      <w:r>
-        <w:t>, whether they want to delete, update, or insert records</w:t>
-      </w:r>
-      <w:r>
-        <w:t>)</w:t>
-      </w:r>
-    </w:p>
-    <w:p>
-      <w:pPr>
-        <w:spacing w:after="0" w:line="240" w:lineRule="auto"/>
-      </w:pPr>
-    </w:p>
-    <w:p>
-      <w:pPr>
-        <w:spacing w:after="0" w:line="240" w:lineRule="auto"/>
-      </w:pPr>
-      <w:r>
-        <w:t>TableInteraction:</w:t>
-      </w:r>
-    </w:p>
-    <w:p>
-      <w:pPr>
-        <w:spacing w:after="0" w:line="240" w:lineRule="auto"/>
-      </w:pPr>
-      <w:r>
-        <w:rPr>
-          <w:b/>
-        </w:rPr>
-        <w:t>RecordDeleter</w:t>
-      </w:r>
-      <w:r>
-        <w:t xml:space="preserve"> (deletes some records)</w:t>
-      </w:r>
-      <w:r>
-        <w:t xml:space="preserve">, </w:t>
-      </w:r>
-      <w:r>
-        <w:rPr>
-          <w:b/>
-        </w:rPr>
-        <w:t>RecordGetter</w:t>
-      </w:r>
-      <w:r>
-        <w:t xml:space="preserve"> (gets some records; no need to implement)</w:t>
-      </w:r>
-      <w:r>
-        <w:t xml:space="preserve">, </w:t>
-      </w:r>
-      <w:r>
-        <w:rPr>
-          <w:b/>
-        </w:rPr>
-        <w:t>RecordInserter</w:t>
-      </w:r>
-      <w:r>
-        <w:t xml:space="preserve"> (inserts some records)</w:t>
-      </w:r>
-      <w:r>
-        <w:t xml:space="preserve">, </w:t>
-      </w:r>
-      <w:r>
-        <w:rPr>
-          <w:b/>
-        </w:rPr>
         <w:t>RecordUpdater</w:t>
       </w:r>
       <w:r>
         <w:t xml:space="preserve"> (updates some records)</w:t>
-      </w:r>
-    </w:p>
-    <w:p>
-      <w:pPr>
-        <w:spacing w:after="0" w:line="240" w:lineRule="auto"/>
-      </w:pPr>
-    </w:p>
-    <w:p>
-      <w:pPr>
-        <w:spacing w:after="0" w:line="240" w:lineRule="auto"/>
-      </w:pPr>
-      <w:r>
-        <w:t>User:</w:t>
-      </w:r>
-    </w:p>
-    <w:p>
-      <w:pPr>
-        <w:spacing w:after="0" w:line="240" w:lineRule="auto"/>
-      </w:pPr>
-      <w:r>
-        <w:rPr>
-          <w:b/>
-        </w:rPr>
-        <w:t>UserInteractor</w:t>
-      </w:r>
-      <w:r>
-        <w:t xml:space="preserve"> (handles the interactive parts of the GUI, such as bringing up the window for selecting the file location, bringing up the selectors for the table to insert into, etc.)</w:t>
-      </w:r>
-      <w:r>
-        <w:t xml:space="preserve">, </w:t>
-      </w:r>
-      <w:r>
-        <w:rPr>
-          <w:b/>
-        </w:rPr>
-        <w:t>UserPreferences</w:t>
-      </w:r>
-      <w:r>
-        <w:t xml:space="preserve"> (stores the things entered into the GUI)</w:t>
-      </w:r>
-    </w:p>
-    <w:p>
-      <w:pPr>
-        <w:spacing w:after="0" w:line="240" w:lineRule="auto"/>
-      </w:pPr>
-    </w:p>
-    <w:p>
-      <w:pPr>
-        <w:spacing w:after="0" w:line="240" w:lineRule="auto"/>
-      </w:pPr>
-      <w:proofErr w:type="spellStart"/>
-      <w:r>
-        <w:t>ErrorHandler</w:t>
-      </w:r>
-      <w:proofErr w:type="spellEnd"/>
-      <w:r>
-        <w:t>:</w:t>
-      </w:r>
-    </w:p>
-    <w:p>
-      <w:pPr>
-        <w:spacing w:after="0" w:line="240" w:lineRule="auto"/>
-      </w:pPr>
-      <w:proofErr w:type="spellStart"/>
-      <w:r>
-        <w:rPr>
-          <w:b/>
-        </w:rPr>
-        <w:t>ErrorHandler</w:t>
-      </w:r>
-      <w:proofErr w:type="spellEnd"/>
-      <w:r>
-        <w:t xml:space="preserve"> (handles errors that may ari</w:t>
       </w:r>
       <w:bookmarkStart w:id="0" w:name="_GoBack"/>
       <w:bookmarkEnd w:id="0"/>
-      <w:r>
-        <w:t>se. Print why the error is wrong or print the stack trace)</w:t>
+    </w:p>
+    <w:p>
+      <w:pPr>
+        <w:spacing w:after="0" w:line="240" w:lineRule="auto"/>
+      </w:pPr>
+    </w:p>
+    <w:p>
+      <w:pPr>
+        <w:spacing w:after="0" w:line="240" w:lineRule="auto"/>
+      </w:pPr>
+      <w:r>
+        <w:t>User:</w:t>
+      </w:r>
+    </w:p>
+    <w:p>
+      <w:pPr>
+        <w:spacing w:after="0" w:line="240" w:lineRule="auto"/>
+      </w:pPr>
+      <w:r>
+        <w:rPr>
+          <w:b/>
+        </w:rPr>
+        <w:t>UserInteractor</w:t>
+      </w:r>
+      <w:r>
+        <w:t xml:space="preserve"> (handles the interactive parts of the GUI, such as bringing up the window for selecting the file location, bringing up the selectors for the table to insert into, etc.)</w:t>
+      </w:r>
+      <w:r>
+        <w:t xml:space="preserve">, </w:t>
+      </w:r>
+      <w:r>
+        <w:rPr>
+          <w:b/>
+        </w:rPr>
+        <w:t>UserPreferences</w:t>
+      </w:r>
+      <w:r>
+        <w:t xml:space="preserve"> (stores the things entered into the GUI)</w:t>
+      </w:r>
+    </w:p>
+    <w:p>
+      <w:pPr>
+        <w:spacing w:after="0" w:line="240" w:lineRule="auto"/>
+      </w:pPr>
+    </w:p>
+    <w:p>
+      <w:pPr>
+        <w:spacing w:after="0" w:line="240" w:lineRule="auto"/>
+      </w:pPr>
+      <w:r>
+        <w:t>ErrorHandler:</w:t>
+      </w:r>
+    </w:p>
+    <w:p>
+      <w:pPr>
+        <w:spacing w:after="0" w:line="240" w:lineRule="auto"/>
+      </w:pPr>
+      <w:r>
+        <w:rPr>
+          <w:b/>
+        </w:rPr>
+        <w:t>ErrorHandler</w:t>
+      </w:r>
+      <w:r>
+        <w:t xml:space="preserve"> (handles errors that may arise. Print why the error is wrong or print the stack trace)</w:t>
       </w:r>
     </w:p>
     <w:sectPr>
@@ -1010,7 +1016,7 @@
 </file>
 
 <file path=customXml/itemProps1.xml><?xml version="1.0" encoding="utf-8"?>
-<ds:datastoreItem xmlns:ds="http://schemas.openxmlformats.org/officeDocument/2006/customXml" ds:itemID="{A15D29C0-3C3E-4E35-8E99-999F5F7DF9ED}">
+<ds:datastoreItem xmlns:ds="http://schemas.openxmlformats.org/officeDocument/2006/customXml" ds:itemID="{DB68A857-0CD3-40F5-8F94-E93B6AC4661F}">
   <ds:schemaRefs>
     <ds:schemaRef ds:uri="http://schemas.openxmlformats.org/officeDocument/2006/bibliography"/>
   </ds:schemaRefs>

</xml_diff>